<commit_message>
fix: error historial cancelado. fix: cuando no existe la ot se cuelga.
</commit_message>
<xml_diff>
--- a/src/main/resources/pacc.velocity.docx
+++ b/src/main/resources/pacc.velocity.docx
@@ -905,8 +905,6 @@
               </w:rPr>
               <w:fldChar w:fldCharType="end"/>
             </w:r>
-            <w:bookmarkStart w:id="0" w:name="_GoBack"/>
-            <w:bookmarkEnd w:id="0"/>
           </w:p>
         </w:tc>
         <w:tc>
@@ -1776,6 +1774,8 @@
                 <w:lang w:val="es-MX"/>
               </w:rPr>
             </w:pPr>
+            <w:bookmarkStart w:id="0" w:name="_GoBack"/>
+            <w:bookmarkEnd w:id="0"/>
           </w:p>
         </w:tc>
       </w:tr>
@@ -2626,7 +2626,6 @@
                   <w:checkBox>
                     <w:sizeAuto/>
                     <w:default w:val="0"/>
-                    <w:checked/>
                   </w:checkBox>
                 </w:ffData>
               </w:fldChar>
@@ -2647,15 +2646,6 @@
                 <w:szCs w:val="17"/>
                 <w:lang w:val="es-MX"/>
               </w:rPr>
-            </w:r>
-            <w:r>
-              <w:rPr>
-                <w:rFonts w:ascii="Arial" w:hAnsi="Arial" w:cs="Arial"/>
-                <w:sz w:val="17"/>
-                <w:szCs w:val="17"/>
-                <w:lang w:val="es-MX"/>
-              </w:rPr>
-              <w:fldChar w:fldCharType="separate"/>
             </w:r>
             <w:r>
               <w:rPr>
@@ -2690,7 +2680,7 @@
                   <w:calcOnExit w:val="0"/>
                   <w:checkBox>
                     <w:sizeAuto/>
-                    <w:default w:val="1"/>
+                    <w:default w:val="0"/>
                   </w:checkBox>
                 </w:ffData>
               </w:fldChar>
@@ -2711,15 +2701,6 @@
                 <w:szCs w:val="17"/>
                 <w:lang w:val="es-MX"/>
               </w:rPr>
-            </w:r>
-            <w:r>
-              <w:rPr>
-                <w:rFonts w:ascii="Arial" w:hAnsi="Arial" w:cs="Arial"/>
-                <w:sz w:val="17"/>
-                <w:szCs w:val="17"/>
-                <w:lang w:val="es-MX"/>
-              </w:rPr>
-              <w:fldChar w:fldCharType="separate"/>
             </w:r>
             <w:r>
               <w:rPr>
@@ -3591,7 +3572,7 @@
                   <w:calcOnExit w:val="0"/>
                   <w:checkBox>
                     <w:sizeAuto/>
-                    <w:default w:val="1"/>
+                    <w:default w:val="0"/>
                   </w:checkBox>
                 </w:ffData>
               </w:fldChar>
@@ -3612,15 +3593,6 @@
                 <w:szCs w:val="17"/>
                 <w:lang w:val="es-MX"/>
               </w:rPr>
-            </w:r>
-            <w:r>
-              <w:rPr>
-                <w:rFonts w:ascii="Arial" w:hAnsi="Arial" w:cs="Arial"/>
-                <w:sz w:val="17"/>
-                <w:szCs w:val="17"/>
-                <w:lang w:val="es-MX"/>
-              </w:rPr>
-              <w:fldChar w:fldCharType="separate"/>
             </w:r>
             <w:r>
               <w:rPr>
@@ -3719,7 +3691,7 @@
                   <w:calcOnExit w:val="0"/>
                   <w:checkBox>
                     <w:sizeAuto/>
-                    <w:default w:val="1"/>
+                    <w:default w:val="0"/>
                   </w:checkBox>
                 </w:ffData>
               </w:fldChar>
@@ -3740,15 +3712,6 @@
                 <w:szCs w:val="17"/>
                 <w:lang w:val="es-MX"/>
               </w:rPr>
-            </w:r>
-            <w:r>
-              <w:rPr>
-                <w:rFonts w:ascii="Arial" w:hAnsi="Arial" w:cs="Arial"/>
-                <w:sz w:val="17"/>
-                <w:szCs w:val="17"/>
-                <w:lang w:val="es-MX"/>
-              </w:rPr>
-              <w:fldChar w:fldCharType="separate"/>
             </w:r>
             <w:r>
               <w:rPr>
@@ -3975,7 +3938,7 @@
                   <w:calcOnExit w:val="0"/>
                   <w:checkBox>
                     <w:sizeAuto/>
-                    <w:default w:val="1"/>
+                    <w:default w:val="0"/>
                   </w:checkBox>
                 </w:ffData>
               </w:fldChar>
@@ -3996,15 +3959,6 @@
                 <w:szCs w:val="17"/>
                 <w:lang w:val="es-MX"/>
               </w:rPr>
-            </w:r>
-            <w:r>
-              <w:rPr>
-                <w:rFonts w:ascii="Arial" w:hAnsi="Arial" w:cs="Arial"/>
-                <w:sz w:val="17"/>
-                <w:szCs w:val="17"/>
-                <w:lang w:val="es-MX"/>
-              </w:rPr>
-              <w:fldChar w:fldCharType="separate"/>
             </w:r>
             <w:r>
               <w:rPr>
@@ -7398,7 +7352,7 @@
               <w:szCs w:val="16"/>
               <w:lang w:val="es-MX"/>
             </w:rPr>
-            <w:t>13/04/2018</w:t>
+            <w:t>10/08/2018</w:t>
           </w:r>
           <w:r>
             <w:rPr>
@@ -7508,7 +7462,7 @@
               <w:szCs w:val="16"/>
               <w:lang w:val="es-MX"/>
             </w:rPr>
-            <w:t>13/04/2018</w:t>
+            <w:t>10/08/2018</w:t>
           </w:r>
           <w:r>
             <w:rPr>
@@ -7618,7 +7572,7 @@
               <w:szCs w:val="16"/>
               <w:lang w:val="es-MX"/>
             </w:rPr>
-            <w:t>13/04/2018</w:t>
+            <w:t>10/08/2018</w:t>
           </w:r>
           <w:r>
             <w:rPr>

</xml_diff>